<commit_message>
Fix pb in puzzle
</commit_message>
<xml_diff>
--- a/files/TEI_Exercise_Puzzle.docx
+++ b/files/TEI_Exercise_Puzzle.docx
@@ -7514,6 +7514,7 @@
       </w:pPr>
       <w:r>
         <w:rPr>
+          <w:noProof/>
           <w:highlight w:val="white"/>
         </w:rPr>
         <mc:AlternateContent>
@@ -7676,13 +7677,14 @@
       </w:r>
       <w:r>
         <w:rPr>
+          <w:noProof/>
           <w:highlight w:val="white"/>
         </w:rPr>
         <w:lastRenderedPageBreak/>
         <mc:AlternateContent>
           <mc:Choice Requires="wps">
             <w:drawing>
-              <wp:anchor distT="0" distB="0" distL="114300" distR="114300" simplePos="0" relativeHeight="251870208" behindDoc="0" locked="0" layoutInCell="1" allowOverlap="1" wp14:anchorId="1B6DA2FF" wp14:editId="5B3AEE8D">
+              <wp:anchor distT="0" distB="0" distL="114300" distR="114300" simplePos="0" relativeHeight="251870208" behindDoc="0" locked="0" layoutInCell="1" allowOverlap="1" wp14:anchorId="1B6DA2FF" wp14:editId="164434F5">
                 <wp:simplePos x="0" y="0"/>
                 <wp:positionH relativeFrom="column">
                   <wp:posOffset>-295742</wp:posOffset>
@@ -7694,7 +7696,7 @@
                 <wp:effectExtent l="63817" t="37783" r="0" b="56197"/>
                 <wp:wrapNone/>
                 <wp:docPr id="12" name="Curved Right Arrow 8"/>
-                <wp:cNvGraphicFramePr xmlns:a="http://schemas.openxmlformats.org/drawingml/2006/main"/>
+                <wp:cNvGraphicFramePr/>
                 <a:graphic xmlns:a="http://schemas.openxmlformats.org/drawingml/2006/main">
                   <a:graphicData uri="http://schemas.microsoft.com/office/word/2010/wordprocessingShape">
                     <wps:wsp>
@@ -7747,7 +7749,7 @@
         <mc:AlternateContent>
           <mc:Choice Requires="wps">
             <w:drawing>
-              <wp:anchor distT="0" distB="0" distL="114300" distR="114300" simplePos="0" relativeHeight="251857920" behindDoc="0" locked="0" layoutInCell="1" allowOverlap="1" wp14:anchorId="6BB42368" wp14:editId="78BF3381">
+              <wp:anchor distT="0" distB="0" distL="114300" distR="114300" simplePos="0" relativeHeight="251857920" behindDoc="0" locked="0" layoutInCell="1" allowOverlap="1" wp14:anchorId="6BB42368" wp14:editId="681591A9">
                 <wp:simplePos x="0" y="0"/>
                 <wp:positionH relativeFrom="column">
                   <wp:posOffset>873457</wp:posOffset>
@@ -7756,9 +7758,9 @@
                   <wp:posOffset>40943</wp:posOffset>
                 </wp:positionV>
                 <wp:extent cx="1146412" cy="280045"/>
-                <wp:effectExtent l="57150" t="38100" r="0" b="100965"/>
+                <wp:effectExtent l="50800" t="25400" r="60325" b="75565"/>
                 <wp:wrapNone/>
-                <wp:docPr id="16" name="Pentagon 16"/>
+                <wp:docPr id="16" name="Preparation 16"/>
                 <wp:cNvGraphicFramePr/>
                 <a:graphic xmlns:a="http://schemas.openxmlformats.org/drawingml/2006/main">
                   <a:graphicData uri="http://schemas.microsoft.com/office/word/2010/wordprocessingShape">
@@ -7769,50 +7771,25 @@
                           <a:off x="0" y="0"/>
                           <a:ext cx="1146412" cy="280045"/>
                         </a:xfrm>
-                        <a:prstGeom prst="homePlate">
+                        <a:prstGeom prst="flowChartPreparation">
                           <a:avLst/>
                         </a:prstGeom>
-                        <a:gradFill flip="none" rotWithShape="1">
-                          <a:gsLst>
-                            <a:gs pos="0">
-                              <a:srgbClr val="4BACC6">
-                                <a:tint val="50000"/>
-                                <a:satMod val="300000"/>
-                              </a:srgbClr>
-                            </a:gs>
-                            <a:gs pos="35000">
-                              <a:srgbClr val="4BACC6">
-                                <a:tint val="37000"/>
-                                <a:satMod val="300000"/>
-                              </a:srgbClr>
-                            </a:gs>
-                            <a:gs pos="100000">
-                              <a:srgbClr val="4BACC6">
-                                <a:tint val="15000"/>
-                                <a:satMod val="350000"/>
-                              </a:srgbClr>
-                            </a:gs>
-                          </a:gsLst>
-                          <a:lin ang="10800000" scaled="1"/>
-                          <a:tileRect/>
-                        </a:gradFill>
-                        <a:ln w="9525" cap="flat" cmpd="sng" algn="ctr">
-                          <a:solidFill>
-                            <a:srgbClr val="4BACC6">
-                              <a:shade val="95000"/>
-                              <a:satMod val="105000"/>
-                            </a:srgbClr>
-                          </a:solidFill>
-                          <a:prstDash val="solid"/>
-                        </a:ln>
-                        <a:effectLst>
-                          <a:outerShdw blurRad="40000" dist="20000" dir="5400000" rotWithShape="0">
-                            <a:srgbClr val="000000">
-                              <a:alpha val="38000"/>
-                            </a:srgbClr>
-                          </a:outerShdw>
-                        </a:effectLst>
+                        <a:ln/>
                       </wps:spPr>
+                      <wps:style>
+                        <a:lnRef idx="1">
+                          <a:schemeClr val="accent3"/>
+                        </a:lnRef>
+                        <a:fillRef idx="2">
+                          <a:schemeClr val="accent3"/>
+                        </a:fillRef>
+                        <a:effectRef idx="1">
+                          <a:schemeClr val="accent3"/>
+                        </a:effectRef>
+                        <a:fontRef idx="minor">
+                          <a:schemeClr val="dk1"/>
+                        </a:fontRef>
+                      </wps:style>
                       <wps:txbx>
                         <w:txbxContent>
                           <w:p>
@@ -7874,8 +7851,12 @@
           </mc:Choice>
           <mc:Fallback>
             <w:pict>
-              <v:shape w14:anchorId="6BB42368" id="Pentagon 16" o:spid="_x0000_s1069" type="#_x0000_t15" style="position:absolute;margin-left:68.8pt;margin-top:3.2pt;width:90.25pt;height:22.05pt;z-index:251857920;visibility:visible;mso-wrap-style:square;mso-width-percent:0;mso-height-percent:0;mso-wrap-distance-left:9pt;mso-wrap-distance-top:0;mso-wrap-distance-right:9pt;mso-wrap-distance-bottom:0;mso-position-horizontal:absolute;mso-position-horizontal-relative:text;mso-position-vertical:absolute;mso-position-vertical-relative:text;mso-width-percent:0;mso-height-percent:0;mso-width-relative:margin;mso-height-relative:margin;v-text-anchor:middle" o:gfxdata="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" adj="18962" fillcolor="#9eeaff" strokecolor="#46aac5">
-                <v:fill color2="#e4f9ff" rotate="t" angle="270" colors="0 #9eeaff;22938f #bbefff;1 #e4f9ff" focus="100%" type="gradient"/>
+              <v:shapetype w14:anchorId="6BB42368" id="_x0000_t117" coordsize="21600,21600" o:spt="117" path="m4353,l17214,r4386,10800l17214,21600r-12861,l,10800xe">
+                <v:stroke joinstyle="miter"/>
+                <v:path gradientshapeok="t" o:connecttype="rect" textboxrect="4353,0,17214,21600"/>
+              </v:shapetype>
+              <v:shape id="Preparation 16" o:spid="_x0000_s1069" type="#_x0000_t117" style="position:absolute;margin-left:68.8pt;margin-top:3.2pt;width:90.25pt;height:22.05pt;z-index:251857920;visibility:visible;mso-wrap-style:square;mso-width-percent:0;mso-height-percent:0;mso-wrap-distance-left:9pt;mso-wrap-distance-top:0;mso-wrap-distance-right:9pt;mso-wrap-distance-bottom:0;mso-position-horizontal:absolute;mso-position-horizontal-relative:text;mso-position-vertical:absolute;mso-position-vertical-relative:text;mso-width-percent:0;mso-height-percent:0;mso-width-relative:margin;mso-height-relative:margin;v-text-anchor:middle" o:gfxdata="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" fillcolor="#cdddac [1622]" strokecolor="#94b64e [3046]">
+                <v:fill color2="#f0f4e6 [502]" rotate="t" angle="180" colors="0 #dafda7;22938f #e4fdc2;1 #f5ffe6" focus="100%" type="gradient"/>
                 <v:shadow on="t" color="black" opacity="24903f" origin=",.5" offset="0,.55556mm"/>
                 <v:textbox inset="1mm,1mm,1mm,1mm">
                   <w:txbxContent>
@@ -7888,8 +7869,6 @@
                           <w:szCs w:val="24"/>
                         </w:rPr>
                       </w:pPr>
-                      <w:proofErr w:type="spellStart"/>
-                      <w:proofErr w:type="gramStart"/>
                       <w:r>
                         <w:rPr>
                           <w:rFonts w:ascii="Times New Roman" w:hAnsi="Times New Roman" w:cs="Times New Roman"/>
@@ -7897,18 +7876,7 @@
                           <w:sz w:val="24"/>
                           <w:szCs w:val="24"/>
                         </w:rPr>
-                        <w:t>pb</w:t>
-                      </w:r>
-                      <w:proofErr w:type="spellEnd"/>
-                      <w:proofErr w:type="gramEnd"/>
-                      <w:r>
-                        <w:rPr>
-                          <w:rFonts w:ascii="Times New Roman" w:hAnsi="Times New Roman" w:cs="Times New Roman"/>
-                          <w:color w:val="000096"/>
-                          <w:sz w:val="24"/>
-                          <w:szCs w:val="24"/>
-                        </w:rPr>
-                        <w:t xml:space="preserve"> </w:t>
+                        <w:t xml:space="preserve">pb </w:t>
                       </w:r>
                       <w:r>
                         <w:rPr>
@@ -18656,9 +18624,9 @@
         <w:br w:type="page"/>
       </w:r>
     </w:p>
+    <w:bookmarkStart w:id="0" w:name="_GoBack"/>
+    <w:bookmarkEnd w:id="0"/>
     <w:p>
-      <w:bookmarkStart w:id="0" w:name="_GoBack"/>
-      <w:bookmarkEnd w:id="0"/>
       <w:r>
         <w:rPr>
           <w:noProof/>
@@ -20689,6 +20657,7 @@
     <w:lsdException w:name="HTML Sample" w:semiHidden="1" w:unhideWhenUsed="1"/>
     <w:lsdException w:name="HTML Typewriter" w:semiHidden="1" w:unhideWhenUsed="1"/>
     <w:lsdException w:name="HTML Variable" w:semiHidden="1" w:unhideWhenUsed="1"/>
+    <w:lsdException w:name="Normal Table" w:semiHidden="1" w:unhideWhenUsed="1"/>
     <w:lsdException w:name="annotation subject" w:semiHidden="1" w:unhideWhenUsed="1"/>
     <w:lsdException w:name="No List" w:semiHidden="1" w:unhideWhenUsed="1"/>
     <w:lsdException w:name="Outline List 1" w:semiHidden="1" w:unhideWhenUsed="1"/>
@@ -20731,8 +20700,11 @@
     <w:lsdException w:name="Table Contemporary" w:semiHidden="1" w:unhideWhenUsed="1"/>
     <w:lsdException w:name="Table Elegant" w:semiHidden="1" w:unhideWhenUsed="1"/>
     <w:lsdException w:name="Table Professional" w:semiHidden="1" w:unhideWhenUsed="1"/>
+    <w:lsdException w:name="Table Subtle 1" w:semiHidden="1" w:unhideWhenUsed="1"/>
     <w:lsdException w:name="Table Subtle 2" w:semiHidden="1" w:unhideWhenUsed="1"/>
     <w:lsdException w:name="Table Web 1" w:semiHidden="1" w:unhideWhenUsed="1"/>
+    <w:lsdException w:name="Table Web 2" w:semiHidden="1" w:unhideWhenUsed="1"/>
+    <w:lsdException w:name="Table Web 3" w:semiHidden="1" w:unhideWhenUsed="1"/>
     <w:lsdException w:name="Balloon Text" w:semiHidden="1" w:unhideWhenUsed="1"/>
     <w:lsdException w:name="Table Grid" w:uiPriority="59"/>
     <w:lsdException w:name="Table Theme" w:semiHidden="1" w:unhideWhenUsed="1"/>
@@ -21012,6 +20984,7 @@
   <w:style w:type="character" w:default="1" w:styleId="DefaultParagraphFont">
     <w:name w:val="Default Paragraph Font"/>
     <w:uiPriority w:val="1"/>
+    <w:semiHidden/>
     <w:unhideWhenUsed/>
   </w:style>
   <w:style w:type="table" w:default="1" w:styleId="TableNormal">
@@ -21467,6 +21440,21 @@
 </file>
 
 <file path=customXml/item1.xml><?xml version="1.0" encoding="utf-8"?>
+<p:properties xmlns:p="http://schemas.microsoft.com/office/2006/metadata/properties" xmlns:xsi="http://www.w3.org/2001/XMLSchema-instance" xmlns:pc="http://schemas.microsoft.com/office/infopath/2007/PartnerControls">
+  <documentManagement/>
+</p:properties>
+</file>
+
+<file path=customXml/item2.xml><?xml version="1.0" encoding="utf-8"?>
+<?mso-contentType ?>
+<FormTemplates xmlns="http://schemas.microsoft.com/sharepoint/v3/contenttype/forms">
+  <Display>DocumentLibraryForm</Display>
+  <Edit>DocumentLibraryForm</Edit>
+  <New>DocumentLibraryForm</New>
+</FormTemplates>
+</file>
+
+<file path=customXml/item3.xml><?xml version="1.0" encoding="utf-8"?>
 <ct:contentTypeSchema xmlns:ct="http://schemas.microsoft.com/office/2006/metadata/contentType" xmlns:ma="http://schemas.microsoft.com/office/2006/metadata/properties/metaAttributes" ct:_="" ma:_="" ma:contentTypeName="Document" ma:contentTypeID="0x01010090B5113472D67C48919C60A68667A155" ma:contentTypeVersion="0" ma:contentTypeDescription="Create a new document." ma:contentTypeScope="" ma:versionID="0779e5be5af16bbbc40e9031bfef7347">
   <xsd:schema xmlns:xsd="http://www.w3.org/2001/XMLSchema" xmlns:xs="http://www.w3.org/2001/XMLSchema" xmlns:p="http://schemas.microsoft.com/office/2006/metadata/properties" targetNamespace="http://schemas.microsoft.com/office/2006/metadata/properties" ma:root="true" ma:fieldsID="c64490b4aec6201516c3a874156f37b2">
     <xsd:element name="properties">
@@ -21580,32 +21568,10 @@
 </ct:contentTypeSchema>
 </file>
 
-<file path=customXml/item2.xml><?xml version="1.0" encoding="utf-8"?>
-<?mso-contentType ?>
-<FormTemplates xmlns="http://schemas.microsoft.com/sharepoint/v3/contenttype/forms">
-  <Display>DocumentLibraryForm</Display>
-  <Edit>DocumentLibraryForm</Edit>
-  <New>DocumentLibraryForm</New>
-</FormTemplates>
-</file>
-
-<file path=customXml/item3.xml><?xml version="1.0" encoding="utf-8"?>
-<p:properties xmlns:p="http://schemas.microsoft.com/office/2006/metadata/properties" xmlns:xsi="http://www.w3.org/2001/XMLSchema-instance" xmlns:pc="http://schemas.microsoft.com/office/infopath/2007/PartnerControls">
-  <documentManagement/>
-</p:properties>
-</file>
-
 <file path=customXml/itemProps1.xml><?xml version="1.0" encoding="utf-8"?>
-<ds:datastoreItem xmlns:ds="http://schemas.openxmlformats.org/officeDocument/2006/customXml" ds:itemID="{B6EF69AA-ABB0-4119-A352-B17C8C1E305F}">
+<ds:datastoreItem xmlns:ds="http://schemas.openxmlformats.org/officeDocument/2006/customXml" ds:itemID="{CAEA8188-DA39-4D94-83A0-212C696EB031}">
   <ds:schemaRefs>
-    <ds:schemaRef ds:uri="http://schemas.microsoft.com/office/2006/metadata/contentType"/>
-    <ds:schemaRef ds:uri="http://schemas.microsoft.com/office/2006/metadata/properties/metaAttributes"/>
-    <ds:schemaRef ds:uri="http://www.w3.org/2001/XMLSchema"/>
     <ds:schemaRef ds:uri="http://schemas.microsoft.com/office/2006/metadata/properties"/>
-    <ds:schemaRef ds:uri="http://schemas.openxmlformats.org/package/2006/metadata/core-properties"/>
-    <ds:schemaRef ds:uri="http://purl.org/dc/elements/1.1/"/>
-    <ds:schemaRef ds:uri="http://purl.org/dc/terms/"/>
-    <ds:schemaRef ds:uri="http://schemas.microsoft.com/internal/obd"/>
     <ds:schemaRef ds:uri="http://schemas.microsoft.com/office/infopath/2007/PartnerControls"/>
   </ds:schemaRefs>
 </ds:datastoreItem>
@@ -21620,16 +21586,17 @@
 </file>
 
 <file path=customXml/itemProps3.xml><?xml version="1.0" encoding="utf-8"?>
-<ds:datastoreItem xmlns:ds="http://schemas.openxmlformats.org/officeDocument/2006/customXml" ds:itemID="{CAEA8188-DA39-4D94-83A0-212C696EB031}">
+<ds:datastoreItem xmlns:ds="http://schemas.openxmlformats.org/officeDocument/2006/customXml" ds:itemID="{B6EF69AA-ABB0-4119-A352-B17C8C1E305F}">
   <ds:schemaRefs>
+    <ds:schemaRef ds:uri="http://schemas.microsoft.com/office/2006/metadata/contentType"/>
+    <ds:schemaRef ds:uri="http://schemas.microsoft.com/office/2006/metadata/properties/metaAttributes"/>
+    <ds:schemaRef ds:uri="http://www.w3.org/2001/XMLSchema"/>
+    <ds:schemaRef ds:uri="http://schemas.microsoft.com/office/2006/metadata/properties"/>
+    <ds:schemaRef ds:uri="http://schemas.openxmlformats.org/package/2006/metadata/core-properties"/>
+    <ds:schemaRef ds:uri="http://purl.org/dc/elements/1.1/"/>
     <ds:schemaRef ds:uri="http://purl.org/dc/terms/"/>
-    <ds:schemaRef ds:uri="http://schemas.openxmlformats.org/package/2006/metadata/core-properties"/>
-    <ds:schemaRef ds:uri="http://purl.org/dc/dcmitype/"/>
+    <ds:schemaRef ds:uri="http://schemas.microsoft.com/internal/obd"/>
     <ds:schemaRef ds:uri="http://schemas.microsoft.com/office/infopath/2007/PartnerControls"/>
-    <ds:schemaRef ds:uri="http://schemas.microsoft.com/office/2006/documentManagement/types"/>
-    <ds:schemaRef ds:uri="http://schemas.microsoft.com/office/2006/metadata/properties"/>
-    <ds:schemaRef ds:uri="http://www.w3.org/XML/1998/namespace"/>
-    <ds:schemaRef ds:uri="http://purl.org/dc/elements/1.1/"/>
   </ds:schemaRefs>
 </ds:datastoreItem>
 </file>
</xml_diff>